<commit_message>
Creación de checklist y modificaciones en recetas
</commit_message>
<xml_diff>
--- a/recipes/dory-api-rest/16. Descripción como crear un servicio en el Api Rest Dory.docx
+++ b/recipes/dory-api-rest/16. Descripción como crear un servicio en el Api Rest Dory.docx
@@ -46,8 +46,9 @@
           <w:sz w:val="36"/>
           <w:szCs w:val="36"/>
         </w:rPr>
-        <w:t xml:space="preserve"> Api Rest</w:t>
+        <w:t xml:space="preserve"> Api </w:t>
       </w:r>
+      <w:proofErr w:type="spellStart"/>
       <w:r>
         <w:rPr>
           <w:rFonts w:ascii="Segoe UI" w:hAnsi="Segoe UI" w:cs="Segoe UI"/>
@@ -55,6 +56,16 @@
           <w:sz w:val="36"/>
           <w:szCs w:val="36"/>
         </w:rPr>
+        <w:t>Rest</w:t>
+      </w:r>
+      <w:proofErr w:type="spellEnd"/>
+      <w:r>
+        <w:rPr>
+          <w:rFonts w:ascii="Segoe UI" w:hAnsi="Segoe UI" w:cs="Segoe UI"/>
+          <w:b/>
+          <w:sz w:val="36"/>
+          <w:szCs w:val="36"/>
+        </w:rPr>
         <w:t xml:space="preserve"> Dory </w:t>
       </w:r>
     </w:p>
@@ -116,7 +127,25 @@
           <w:sz w:val="24"/>
           <w:szCs w:val="24"/>
         </w:rPr>
-        <w:t xml:space="preserve"> un servicio en el Api Rest Dory.</w:t>
+        <w:t xml:space="preserve"> un servicio en el Api </w:t>
+      </w:r>
+      <w:proofErr w:type="spellStart"/>
+      <w:r>
+        <w:rPr>
+          <w:rFonts w:ascii="Segoe UI" w:hAnsi="Segoe UI" w:cs="Segoe UI"/>
+          <w:sz w:val="24"/>
+          <w:szCs w:val="24"/>
+        </w:rPr>
+        <w:t>Rest</w:t>
+      </w:r>
+      <w:proofErr w:type="spellEnd"/>
+      <w:r>
+        <w:rPr>
+          <w:rFonts w:ascii="Segoe UI" w:hAnsi="Segoe UI" w:cs="Segoe UI"/>
+          <w:sz w:val="24"/>
+          <w:szCs w:val="24"/>
+        </w:rPr>
+        <w:t xml:space="preserve"> Dory.</w:t>
       </w:r>
     </w:p>
     <w:p>
@@ -268,7 +297,35 @@
                                 <w:b/>
                                 <w:bCs/>
                               </w:rPr>
-                              <w:t>Determinar que información se va almacenar</w:t>
+                              <w:t xml:space="preserve">Determinar </w:t>
+                            </w:r>
+                            <w:r>
+                              <w:rPr>
+                                <w:b/>
+                                <w:bCs/>
+                              </w:rPr>
+                              <w:t>qué</w:t>
+                            </w:r>
+                            <w:r>
+                              <w:rPr>
+                                <w:b/>
+                                <w:bCs/>
+                              </w:rPr>
+                              <w:t xml:space="preserve"> información se </w:t>
+                            </w:r>
+                            <w:r>
+                              <w:rPr>
+                                <w:b/>
+                                <w:bCs/>
+                              </w:rPr>
+                              <w:t>va a</w:t>
+                            </w:r>
+                            <w:r>
+                              <w:rPr>
+                                <w:b/>
+                                <w:bCs/>
+                              </w:rPr>
+                              <w:t xml:space="preserve"> almacenar</w:t>
                             </w:r>
                             <w:r>
                               <w:rPr>
@@ -319,7 +376,7 @@
               </wp:anchor>
             </w:drawing>
           </mc:Choice>
-          <mc:Fallback xmlns:w16du="http://schemas.microsoft.com/office/word/2023/wordml/word16du">
+          <mc:Fallback>
             <w:pict>
               <v:rect w14:anchorId="099D1E29" id="Rectángulo 1" o:spid="_x0000_s1026" style="position:absolute;margin-left:-1.9pt;margin-top:20.7pt;width:490.9pt;height:64.15pt;z-index:251659264;visibility:visible;mso-wrap-style:square;mso-width-percent:0;mso-height-percent:0;mso-wrap-distance-left:9pt;mso-wrap-distance-top:0;mso-wrap-distance-right:9pt;mso-wrap-distance-bottom:0;mso-position-horizontal:absolute;mso-position-horizontal-relative:margin;mso-position-vertical:absolute;mso-position-vertical-relative:text;mso-width-percent:0;mso-height-percent:0;mso-width-relative:margin;mso-height-relative:margin;v-text-anchor:middle" o:gfxdata="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" fillcolor="#47b0c1" strokecolor="#1f3763 [1604]" strokeweight="1pt">
                 <v:textbox>
@@ -360,7 +417,35 @@
                           <w:b/>
                           <w:bCs/>
                         </w:rPr>
-                        <w:t>Determinar que información se va almacenar</w:t>
+                        <w:t xml:space="preserve">Determinar </w:t>
+                      </w:r>
+                      <w:r>
+                        <w:rPr>
+                          <w:b/>
+                          <w:bCs/>
+                        </w:rPr>
+                        <w:t>qué</w:t>
+                      </w:r>
+                      <w:r>
+                        <w:rPr>
+                          <w:b/>
+                          <w:bCs/>
+                        </w:rPr>
+                        <w:t xml:space="preserve"> información se </w:t>
+                      </w:r>
+                      <w:r>
+                        <w:rPr>
+                          <w:b/>
+                          <w:bCs/>
+                        </w:rPr>
+                        <w:t>va a</w:t>
+                      </w:r>
+                      <w:r>
+                        <w:rPr>
+                          <w:b/>
+                          <w:bCs/>
+                        </w:rPr>
+                        <w:t xml:space="preserve"> almacenar</w:t>
                       </w:r>
                       <w:r>
                         <w:rPr>
@@ -1722,7 +1807,27 @@
           <w:sz w:val="24"/>
           <w:szCs w:val="24"/>
         </w:rPr>
-        <w:t>Determinar qué información se va almacenar en el recurso (por ejemplo, usuarios o productos).</w:t>
+        <w:t xml:space="preserve">Determinar qué información se </w:t>
+      </w:r>
+      <w:proofErr w:type="gramStart"/>
+      <w:r>
+        <w:rPr>
+          <w:rFonts w:ascii="Segoe UI" w:hAnsi="Segoe UI" w:cs="Segoe UI"/>
+          <w:bCs/>
+          <w:sz w:val="24"/>
+          <w:szCs w:val="24"/>
+        </w:rPr>
+        <w:t>va</w:t>
+      </w:r>
+      <w:proofErr w:type="gramEnd"/>
+      <w:r>
+        <w:rPr>
+          <w:rFonts w:ascii="Segoe UI" w:hAnsi="Segoe UI" w:cs="Segoe UI"/>
+          <w:bCs/>
+          <w:sz w:val="24"/>
+          <w:szCs w:val="24"/>
+        </w:rPr>
+        <w:t xml:space="preserve"> almacenar en el recurso (por ejemplo, usuarios o productos).</w:t>
       </w:r>
     </w:p>
     <w:p>
@@ -1928,7 +2033,47 @@
           <w:sz w:val="24"/>
           <w:szCs w:val="24"/>
         </w:rPr>
-        <w:t>Configurar la ruta dentro del endpoint para la operación (get, post,put, delete).</w:t>
+        <w:t>Configurar la ruta dentro del endpoint para la operación (</w:t>
+      </w:r>
+      <w:proofErr w:type="spellStart"/>
+      <w:r>
+        <w:rPr>
+          <w:rFonts w:ascii="Segoe UI" w:hAnsi="Segoe UI" w:cs="Segoe UI"/>
+          <w:bCs/>
+          <w:sz w:val="24"/>
+          <w:szCs w:val="24"/>
+        </w:rPr>
+        <w:t>get</w:t>
+      </w:r>
+      <w:proofErr w:type="spellEnd"/>
+      <w:r>
+        <w:rPr>
+          <w:rFonts w:ascii="Segoe UI" w:hAnsi="Segoe UI" w:cs="Segoe UI"/>
+          <w:bCs/>
+          <w:sz w:val="24"/>
+          <w:szCs w:val="24"/>
+        </w:rPr>
+        <w:t xml:space="preserve">, </w:t>
+      </w:r>
+      <w:proofErr w:type="spellStart"/>
+      <w:r>
+        <w:rPr>
+          <w:rFonts w:ascii="Segoe UI" w:hAnsi="Segoe UI" w:cs="Segoe UI"/>
+          <w:bCs/>
+          <w:sz w:val="24"/>
+          <w:szCs w:val="24"/>
+        </w:rPr>
+        <w:t>post,put</w:t>
+      </w:r>
+      <w:proofErr w:type="spellEnd"/>
+      <w:r>
+        <w:rPr>
+          <w:rFonts w:ascii="Segoe UI" w:hAnsi="Segoe UI" w:cs="Segoe UI"/>
+          <w:bCs/>
+          <w:sz w:val="24"/>
+          <w:szCs w:val="24"/>
+        </w:rPr>
+        <w:t>, delete).</w:t>
       </w:r>
     </w:p>
     <w:p>

</xml_diff>